<commit_message>
change in testform word file
</commit_message>
<xml_diff>
--- a/Milestone Testform.docx
+++ b/Milestone Testform.docx
@@ -27,11 +27,80 @@
                 <w:rFonts w:cstheme="minorHAnsi"/>
               </w:rPr>
             </w:pPr>
-            <w:r>
-              <w:rPr>
-                <w:rFonts w:cstheme="minorHAnsi"/>
-              </w:rPr>
-              <w:t>Form on page: signup.html</w:t>
+            <w:bookmarkStart w:id="0" w:name="OLE_LINK1"/>
+            <w:bookmarkStart w:id="1" w:name="OLE_LINK2"/>
+            <w:r>
+              <w:rPr>
+                <w:rFonts w:cstheme="minorHAnsi"/>
+              </w:rPr>
+              <w:t>Form on page: form</w:t>
+            </w:r>
+            <w:r>
+              <w:rPr>
+                <w:rFonts w:cstheme="minorHAnsi"/>
+              </w:rPr>
+              <w:t>.html</w:t>
+            </w:r>
+          </w:p>
+        </w:tc>
+      </w:tr>
+      <w:bookmarkEnd w:id="0"/>
+      <w:bookmarkEnd w:id="1"/>
+      <w:tr>
+        <w:tc>
+          <w:tcPr>
+            <w:tcW w:w="1696" w:type="dxa"/>
+          </w:tcPr>
+          <w:p>
+            <w:pPr>
+              <w:spacing w:line="276" w:lineRule="auto"/>
+              <w:rPr>
+                <w:rFonts w:cstheme="minorHAnsi"/>
+              </w:rPr>
+            </w:pPr>
+            <w:r>
+              <w:rPr>
+                <w:rFonts w:cstheme="minorHAnsi"/>
+              </w:rPr>
+              <w:t>Field ID</w:t>
+            </w:r>
+          </w:p>
+        </w:tc>
+        <w:tc>
+          <w:tcPr>
+            <w:tcW w:w="2127" w:type="dxa"/>
+          </w:tcPr>
+          <w:p>
+            <w:pPr>
+              <w:spacing w:line="276" w:lineRule="auto"/>
+              <w:rPr>
+                <w:rFonts w:cstheme="minorHAnsi"/>
+              </w:rPr>
+            </w:pPr>
+            <w:r>
+              <w:rPr>
+                <w:rFonts w:cstheme="minorHAnsi"/>
+              </w:rPr>
+              <w:t>Data Format or RegExp</w:t>
+            </w:r>
+          </w:p>
+        </w:tc>
+        <w:tc>
+          <w:tcPr>
+            <w:tcW w:w="5527" w:type="dxa"/>
+          </w:tcPr>
+          <w:p>
+            <w:pPr>
+              <w:spacing w:line="276" w:lineRule="auto"/>
+              <w:rPr>
+                <w:rFonts w:cstheme="minorHAnsi"/>
+              </w:rPr>
+            </w:pPr>
+            <w:r>
+              <w:rPr>
+                <w:rFonts w:cstheme="minorHAnsi"/>
+              </w:rPr>
+              <w:t>Explanations</w:t>
             </w:r>
           </w:p>
         </w:tc>
@@ -52,7 +121,21 @@
               <w:rPr>
                 <w:rFonts w:cstheme="minorHAnsi"/>
               </w:rPr>
-              <w:t>Field ID</w:t>
+              <w:t>Username</w:t>
+            </w:r>
+          </w:p>
+          <w:p>
+            <w:pPr>
+              <w:spacing w:line="276" w:lineRule="auto"/>
+              <w:rPr>
+                <w:rFonts w:cstheme="minorHAnsi"/>
+              </w:rPr>
+            </w:pPr>
+            <w:r>
+              <w:rPr>
+                <w:rFonts w:cstheme="minorHAnsi"/>
+              </w:rPr>
+              <w:t>(sign up)</w:t>
             </w:r>
           </w:p>
         </w:tc>
@@ -71,16 +154,8 @@
               <w:rPr>
                 <w:rFonts w:cstheme="minorHAnsi"/>
               </w:rPr>
-              <w:t xml:space="preserve">Data Format or </w:t>
-            </w:r>
-            <w:proofErr w:type="spellStart"/>
-            <w:r>
-              <w:rPr>
-                <w:rFonts w:cstheme="minorHAnsi"/>
-              </w:rPr>
-              <w:t>RegExp</w:t>
-            </w:r>
-            <w:proofErr w:type="spellEnd"/>
+              <w:t>/^[\w]{1,15}$/</w:t>
+            </w:r>
           </w:p>
         </w:tc>
         <w:tc>
@@ -98,7 +173,7 @@
               <w:rPr>
                 <w:rFonts w:cstheme="minorHAnsi"/>
               </w:rPr>
-              <w:t>Explanations</w:t>
+              <w:t>It accepts username which contains 1-15 letters and only used English characters (case insensitive), numeric digits and”_”(underscore).</w:t>
             </w:r>
           </w:p>
         </w:tc>
@@ -157,25 +232,7 @@
               <w:rPr>
                 <w:rFonts w:cstheme="minorHAnsi"/>
               </w:rPr>
-              <w:t xml:space="preserve">It accepts e-mail address which </w:t>
-            </w:r>
-            <w:r>
-              <w:rPr>
-                <w:rFonts w:cstheme="minorHAnsi"/>
-              </w:rPr>
-              <w:t>match</w:t>
-            </w:r>
-            <w:r>
-              <w:rPr>
-                <w:rFonts w:cstheme="minorHAnsi"/>
-              </w:rPr>
-              <w:t>es</w:t>
-            </w:r>
-            <w:r>
-              <w:rPr>
-                <w:rFonts w:cstheme="minorHAnsi"/>
-              </w:rPr>
-              <w:t xml:space="preserve"> general form of e-mail address. </w:t>
+              <w:t xml:space="preserve">It accepts e-mail address which matches general form of e-mail address. </w:t>
             </w:r>
           </w:p>
           <w:p>
@@ -219,263 +276,61 @@
                 <w:color w:val="000000"/>
                 <w:shd w:val="clear" w:color="auto" w:fill="FFFFFF"/>
               </w:rPr>
-              <w:t xml:space="preserve">the expression </w:t>
-            </w:r>
-            <w:r>
-              <w:rPr>
-                <w:rFonts w:cstheme="minorHAnsi"/>
-                <w:color w:val="000000"/>
-                <w:shd w:val="clear" w:color="auto" w:fill="FFFFFF"/>
-              </w:rPr>
-              <w:t xml:space="preserve">form </w:t>
-            </w:r>
-            <w:r>
-              <w:rPr>
-                <w:rFonts w:cstheme="minorHAnsi"/>
-                <w:color w:val="000000"/>
-                <w:shd w:val="clear" w:color="auto" w:fill="FFFFFF"/>
-              </w:rPr>
-              <w:t xml:space="preserve">of </w:t>
-            </w:r>
-            <w:r>
-              <w:rPr>
-                <w:rFonts w:cstheme="minorHAnsi"/>
-                <w:color w:val="000000"/>
-                <w:shd w:val="clear" w:color="auto" w:fill="FFFFFF"/>
-              </w:rPr>
-              <w:t>the username in the email</w:t>
-            </w:r>
-            <w:r>
-              <w:rPr>
-                <w:rFonts w:cstheme="minorHAnsi"/>
-                <w:color w:val="000000"/>
-                <w:shd w:val="clear" w:color="auto" w:fill="FFFFFF"/>
-              </w:rPr>
-              <w:t xml:space="preserve">, before the @ sign. It starts with at least one word </w:t>
-            </w:r>
-            <w:r>
-              <w:rPr>
-                <w:rFonts w:cstheme="minorHAnsi"/>
-                <w:color w:val="000000"/>
-                <w:shd w:val="clear" w:color="auto" w:fill="FFFFFF"/>
-              </w:rPr>
-              <w:t xml:space="preserve">character (a-z, A-Z, 0-9 and _), </w:t>
-            </w:r>
-            <w:r>
-              <w:rPr>
-                <w:rFonts w:cstheme="minorHAnsi"/>
-                <w:color w:val="000000"/>
-                <w:shd w:val="clear" w:color="auto" w:fill="FFFFFF"/>
-              </w:rPr>
-              <w:t xml:space="preserve">followed by more word characters or </w:t>
-            </w:r>
-            <w:r>
-              <w:rPr>
-                <w:rFonts w:cstheme="minorHAnsi"/>
-                <w:color w:val="000000"/>
-                <w:shd w:val="clear" w:color="auto" w:fill="FFFFFF"/>
-              </w:rPr>
-              <w:t>“</w:t>
-            </w:r>
-            <w:r>
-              <w:rPr>
-                <w:rFonts w:cstheme="minorHAnsi"/>
-                <w:color w:val="000000"/>
-                <w:shd w:val="clear" w:color="auto" w:fill="FFFFFF"/>
-              </w:rPr>
-              <w:t>.</w:t>
-            </w:r>
-            <w:r>
-              <w:rPr>
-                <w:rFonts w:cstheme="minorHAnsi"/>
-                <w:color w:val="000000"/>
-                <w:shd w:val="clear" w:color="auto" w:fill="FFFFFF"/>
-              </w:rPr>
-              <w:t>”</w:t>
-            </w:r>
-            <w:r>
-              <w:rPr>
-                <w:rFonts w:cstheme="minorHAnsi"/>
-                <w:color w:val="000000"/>
-                <w:shd w:val="clear" w:color="auto" w:fill="FFFFFF"/>
-              </w:rPr>
-              <w:t xml:space="preserve"> or </w:t>
-            </w:r>
-            <w:r>
-              <w:rPr>
-                <w:rFonts w:cstheme="minorHAnsi"/>
-                <w:color w:val="000000"/>
-                <w:shd w:val="clear" w:color="auto" w:fill="FFFFFF"/>
-              </w:rPr>
-              <w:t>“</w:t>
-            </w:r>
-            <w:r>
-              <w:rPr>
-                <w:rFonts w:cstheme="minorHAnsi"/>
-                <w:color w:val="000000"/>
-                <w:shd w:val="clear" w:color="auto" w:fill="FFFFFF"/>
-              </w:rPr>
-              <w:t>-</w:t>
-            </w:r>
-            <w:r>
-              <w:rPr>
-                <w:rFonts w:cstheme="minorHAnsi"/>
-                <w:color w:val="000000"/>
-                <w:shd w:val="clear" w:color="auto" w:fill="FFFFFF"/>
-              </w:rPr>
-              <w:t>“</w:t>
-            </w:r>
-            <w:r>
-              <w:rPr>
-                <w:rFonts w:cstheme="minorHAnsi"/>
-                <w:color w:val="000000"/>
-                <w:shd w:val="clear" w:color="auto" w:fill="FFFFFF"/>
-              </w:rPr>
-              <w:t>.</w:t>
-            </w:r>
-          </w:p>
-          <w:p>
-            <w:pPr>
-              <w:spacing w:line="276" w:lineRule="auto"/>
-              <w:rPr>
-                <w:rFonts w:cstheme="minorHAnsi"/>
-                <w:color w:val="000000"/>
-                <w:shd w:val="clear" w:color="auto" w:fill="FFFFFF"/>
-              </w:rPr>
-            </w:pPr>
-            <w:r>
-              <w:rPr>
-                <w:rFonts w:cstheme="minorHAnsi"/>
-                <w:color w:val="000000"/>
-                <w:shd w:val="clear" w:color="auto" w:fill="FFFFFF"/>
-              </w:rPr>
-              <w:t xml:space="preserve">Due to that, “.“ </w:t>
-            </w:r>
-            <w:r>
-              <w:rPr>
-                <w:rFonts w:cstheme="minorHAnsi"/>
-                <w:color w:val="000000"/>
-                <w:shd w:val="clear" w:color="auto" w:fill="FFFFFF"/>
-              </w:rPr>
-              <w:t xml:space="preserve">or </w:t>
-            </w:r>
-            <w:r>
-              <w:rPr>
-                <w:rFonts w:cstheme="minorHAnsi"/>
-                <w:color w:val="000000"/>
-                <w:shd w:val="clear" w:color="auto" w:fill="FFFFFF"/>
-              </w:rPr>
-              <w:t>“</w:t>
-            </w:r>
-            <w:r>
-              <w:rPr>
-                <w:rFonts w:cstheme="minorHAnsi"/>
-                <w:color w:val="000000"/>
-                <w:shd w:val="clear" w:color="auto" w:fill="FFFFFF"/>
-              </w:rPr>
-              <w:t xml:space="preserve">- </w:t>
-            </w:r>
-            <w:r>
-              <w:rPr>
-                <w:rFonts w:cstheme="minorHAnsi"/>
-                <w:color w:val="000000"/>
-                <w:shd w:val="clear" w:color="auto" w:fill="FFFFFF"/>
-              </w:rPr>
-              <w:t>“</w:t>
-            </w:r>
-            <w:r>
-              <w:rPr>
-                <w:rFonts w:cstheme="minorHAnsi"/>
-                <w:color w:val="000000"/>
-                <w:shd w:val="clear" w:color="auto" w:fill="FFFFFF"/>
-              </w:rPr>
-              <w:t>must follow by a word character (a-</w:t>
-            </w:r>
-            <w:bookmarkStart w:id="0" w:name="_GoBack"/>
-            <w:bookmarkEnd w:id="0"/>
-            <w:r>
-              <w:rPr>
-                <w:rFonts w:cstheme="minorHAnsi"/>
-                <w:color w:val="000000"/>
-                <w:shd w:val="clear" w:color="auto" w:fill="FFFFFF"/>
-              </w:rPr>
-              <w:t xml:space="preserve">z,A-Z,0-9 and _). </w:t>
-            </w:r>
-          </w:p>
-          <w:p>
-            <w:pPr>
-              <w:spacing w:line="276" w:lineRule="auto"/>
-              <w:rPr>
-                <w:rFonts w:cstheme="minorHAnsi"/>
-                <w:color w:val="000000"/>
-                <w:shd w:val="clear" w:color="auto" w:fill="FFFFFF"/>
-              </w:rPr>
-            </w:pPr>
-            <w:r>
-              <w:rPr>
-                <w:rFonts w:cstheme="minorHAnsi"/>
-                <w:color w:val="000000"/>
-                <w:shd w:val="clear" w:color="auto" w:fill="FFFFFF"/>
-              </w:rPr>
-              <w:t>Therefore,</w:t>
-            </w:r>
-            <w:r>
-              <w:rPr>
-                <w:rFonts w:cstheme="minorHAnsi"/>
-                <w:color w:val="000000"/>
-                <w:shd w:val="clear" w:color="auto" w:fill="FFFFFF"/>
-              </w:rPr>
-              <w:t xml:space="preserve"> </w:t>
-            </w:r>
-            <w:r>
-              <w:rPr>
-                <w:rFonts w:cstheme="minorHAnsi"/>
-                <w:color w:val="000000"/>
-                <w:shd w:val="clear" w:color="auto" w:fill="FFFFFF"/>
-              </w:rPr>
-              <w:t xml:space="preserve">the string cannot contain "..", "--", ".-" or "-.". </w:t>
-            </w:r>
-          </w:p>
-          <w:p>
-            <w:pPr>
-              <w:spacing w:line="276" w:lineRule="auto"/>
-              <w:rPr>
-                <w:rFonts w:cstheme="minorHAnsi"/>
-                <w:color w:val="000000"/>
-                <w:shd w:val="clear" w:color="auto" w:fill="FFFFFF"/>
-              </w:rPr>
-            </w:pPr>
-            <w:r>
-              <w:rPr>
-                <w:rFonts w:cstheme="minorHAnsi"/>
-                <w:color w:val="000000"/>
-                <w:shd w:val="clear" w:color="auto" w:fill="FFFFFF"/>
-              </w:rPr>
-              <w:t>"@"</w:t>
-            </w:r>
-            <w:r>
-              <w:rPr>
-                <w:rFonts w:cstheme="minorHAnsi"/>
-                <w:color w:val="000000"/>
-                <w:shd w:val="clear" w:color="auto" w:fill="FFFFFF"/>
-              </w:rPr>
-              <w:t xml:space="preserve"> sign</w:t>
-            </w:r>
-            <w:r>
-              <w:rPr>
-                <w:rFonts w:cstheme="minorHAnsi"/>
-                <w:color w:val="000000"/>
-                <w:shd w:val="clear" w:color="auto" w:fill="FFFFFF"/>
-              </w:rPr>
-              <w:t xml:space="preserve"> matches itself</w:t>
-            </w:r>
-            <w:r>
-              <w:rPr>
-                <w:rFonts w:cstheme="minorHAnsi"/>
-                <w:color w:val="000000"/>
-                <w:shd w:val="clear" w:color="auto" w:fill="FFFFFF"/>
-              </w:rPr>
-              <w:t>.</w:t>
+              <w:t>the expression form of the username in the email, before the @ sign. It starts with at least one word character (a-z, A-Z, 0-9 and _), followed by more word characters or “.” or “-“.</w:t>
+            </w:r>
+          </w:p>
+          <w:p>
+            <w:pPr>
+              <w:spacing w:line="276" w:lineRule="auto"/>
+              <w:rPr>
+                <w:rFonts w:cstheme="minorHAnsi"/>
+                <w:color w:val="000000"/>
+                <w:shd w:val="clear" w:color="auto" w:fill="FFFFFF"/>
+              </w:rPr>
+            </w:pPr>
+            <w:r>
+              <w:rPr>
+                <w:rFonts w:cstheme="minorHAnsi"/>
+                <w:color w:val="000000"/>
+                <w:shd w:val="clear" w:color="auto" w:fill="FFFFFF"/>
+              </w:rPr>
+              <w:t xml:space="preserve">Due to that, “.“ or “- “must follow by a word character (a-z,A-Z,0-9 and _). </w:t>
+            </w:r>
+          </w:p>
+          <w:p>
+            <w:pPr>
+              <w:spacing w:line="276" w:lineRule="auto"/>
+              <w:rPr>
+                <w:rFonts w:cstheme="minorHAnsi"/>
+                <w:color w:val="000000"/>
+                <w:shd w:val="clear" w:color="auto" w:fill="FFFFFF"/>
+              </w:rPr>
+            </w:pPr>
+            <w:r>
+              <w:rPr>
+                <w:rFonts w:cstheme="minorHAnsi"/>
+                <w:color w:val="000000"/>
+                <w:shd w:val="clear" w:color="auto" w:fill="FFFFFF"/>
+              </w:rPr>
+              <w:t xml:space="preserve">Therefore, the string cannot contain "..", "--", ".-" or "-.". </w:t>
+            </w:r>
+          </w:p>
+          <w:p>
+            <w:pPr>
+              <w:spacing w:line="276" w:lineRule="auto"/>
+              <w:rPr>
+                <w:rFonts w:cstheme="minorHAnsi"/>
+                <w:color w:val="000000"/>
+                <w:shd w:val="clear" w:color="auto" w:fill="FFFFFF"/>
+              </w:rPr>
+            </w:pPr>
+            <w:r>
+              <w:rPr>
+                <w:rFonts w:cstheme="minorHAnsi"/>
+                <w:color w:val="000000"/>
+                <w:shd w:val="clear" w:color="auto" w:fill="FFFFFF"/>
+              </w:rPr>
+              <w:t>"@" sign matches itself.</w:t>
             </w:r>
           </w:p>
           <w:p>
@@ -511,99 +366,25 @@
                 <w:color w:val="000000"/>
                 <w:shd w:val="clear" w:color="auto" w:fill="FFFFFF"/>
               </w:rPr>
-              <w:t>\.\w{2,3} defines “</w:t>
-            </w:r>
-            <w:r>
-              <w:rPr>
-                <w:rFonts w:cstheme="minorHAnsi"/>
-                <w:color w:val="000000"/>
-                <w:shd w:val="clear" w:color="auto" w:fill="FFFFFF"/>
-              </w:rPr>
-              <w:t>.</w:t>
-            </w:r>
-            <w:r>
-              <w:rPr>
-                <w:rFonts w:cstheme="minorHAnsi"/>
-                <w:color w:val="000000"/>
-                <w:shd w:val="clear" w:color="auto" w:fill="FFFFFF"/>
-              </w:rPr>
-              <w:t xml:space="preserve">”  followed by two or three word </w:t>
-            </w:r>
-            <w:r>
-              <w:rPr>
-                <w:rFonts w:cstheme="minorHAnsi"/>
-                <w:color w:val="000000"/>
-                <w:shd w:val="clear" w:color="auto" w:fill="FFFFFF"/>
-              </w:rPr>
-              <w:t>characters.</w:t>
-            </w:r>
-          </w:p>
-          <w:p>
-            <w:pPr>
-              <w:spacing w:line="276" w:lineRule="auto"/>
-              <w:rPr>
-                <w:rFonts w:cstheme="minorHAnsi"/>
-                <w:color w:val="000000"/>
-                <w:shd w:val="clear" w:color="auto" w:fill="FFFFFF"/>
-              </w:rPr>
-            </w:pPr>
-            <w:r>
-              <w:rPr>
-                <w:rFonts w:cstheme="minorHAnsi"/>
-                <w:color w:val="000000"/>
-                <w:shd w:val="clear" w:color="auto" w:fill="FFFFFF"/>
-              </w:rPr>
-              <w:t xml:space="preserve"> </w:t>
-            </w:r>
-            <w:proofErr w:type="spellStart"/>
-            <w:r>
-              <w:rPr>
-                <w:rFonts w:cstheme="minorHAnsi"/>
-                <w:color w:val="000000"/>
-                <w:shd w:val="clear" w:color="auto" w:fill="FFFFFF"/>
-              </w:rPr>
-              <w:t>Eg</w:t>
-            </w:r>
-            <w:proofErr w:type="spellEnd"/>
-            <w:r>
-              <w:rPr>
-                <w:rFonts w:cstheme="minorHAnsi"/>
-                <w:color w:val="000000"/>
-                <w:shd w:val="clear" w:color="auto" w:fill="FFFFFF"/>
-              </w:rPr>
-              <w:t>:</w:t>
-            </w:r>
-            <w:r>
-              <w:rPr>
-                <w:rFonts w:cstheme="minorHAnsi"/>
-                <w:color w:val="000000"/>
-                <w:shd w:val="clear" w:color="auto" w:fill="FFFFFF"/>
-              </w:rPr>
-              <w:t xml:space="preserve"> </w:t>
-            </w:r>
-            <w:r>
-              <w:rPr>
-                <w:rFonts w:cstheme="minorHAnsi"/>
-                <w:color w:val="000000"/>
-                <w:shd w:val="clear" w:color="auto" w:fill="FFFFFF"/>
-              </w:rPr>
-              <w:t>".com",</w:t>
-            </w:r>
-            <w:r>
-              <w:rPr>
-                <w:rFonts w:cstheme="minorHAnsi"/>
-                <w:color w:val="000000"/>
-                <w:shd w:val="clear" w:color="auto" w:fill="FFFFFF"/>
-              </w:rPr>
-              <w:t xml:space="preserve"> </w:t>
-            </w:r>
-            <w:r>
-              <w:rPr>
-                <w:rFonts w:cstheme="minorHAnsi"/>
-                <w:color w:val="000000"/>
-                <w:shd w:val="clear" w:color="auto" w:fill="FFFFFF"/>
-              </w:rPr>
-              <w:t>".co".</w:t>
+              <w:t>\.\w{2,3} defines “.”  followed by two or three word characters.</w:t>
+            </w:r>
+          </w:p>
+          <w:p>
+            <w:pPr>
+              <w:spacing w:line="276" w:lineRule="auto"/>
+              <w:rPr>
+                <w:rFonts w:cstheme="minorHAnsi"/>
+                <w:color w:val="000000"/>
+                <w:shd w:val="clear" w:color="auto" w:fill="FFFFFF"/>
+              </w:rPr>
+            </w:pPr>
+            <w:r>
+              <w:rPr>
+                <w:rFonts w:cstheme="minorHAnsi"/>
+                <w:color w:val="000000"/>
+                <w:shd w:val="clear" w:color="auto" w:fill="FFFFFF"/>
+              </w:rPr>
+              <w:t xml:space="preserve"> Eg: ".com", ".co".</w:t>
             </w:r>
           </w:p>
           <w:p>
@@ -634,39 +415,13 @@
                 <w:color w:val="000000"/>
               </w:rPr>
             </w:pPr>
-            <w:proofErr w:type="spellStart"/>
-            <w:r>
-              <w:rPr>
-                <w:rFonts w:cstheme="minorHAnsi"/>
-                <w:color w:val="000000"/>
-                <w:shd w:val="clear" w:color="auto" w:fill="FFFFFF"/>
-              </w:rPr>
-              <w:t>Eg</w:t>
-            </w:r>
-            <w:proofErr w:type="spellEnd"/>
-            <w:r>
-              <w:rPr>
-                <w:rFonts w:cstheme="minorHAnsi"/>
-                <w:color w:val="000000"/>
-                <w:shd w:val="clear" w:color="auto" w:fill="FFFFFF"/>
-              </w:rPr>
-              <w:t>: ".com",</w:t>
-            </w:r>
-            <w:r>
-              <w:rPr>
-                <w:rFonts w:cstheme="minorHAnsi"/>
-                <w:color w:val="000000"/>
-                <w:shd w:val="clear" w:color="auto" w:fill="FFFFFF"/>
-              </w:rPr>
-              <w:t xml:space="preserve"> </w:t>
-            </w:r>
-            <w:r>
-              <w:rPr>
-                <w:rFonts w:cstheme="minorHAnsi"/>
-                <w:color w:val="000000"/>
-                <w:shd w:val="clear" w:color="auto" w:fill="FFFFFF"/>
-              </w:rPr>
-              <w:t xml:space="preserve"> ".co.ca", etc.</w:t>
+            <w:r>
+              <w:rPr>
+                <w:rFonts w:cstheme="minorHAnsi"/>
+                <w:color w:val="000000"/>
+                <w:shd w:val="clear" w:color="auto" w:fill="FFFFFF"/>
+              </w:rPr>
+              <w:t>Eg: ".com",  ".co.ca", etc.</w:t>
             </w:r>
           </w:p>
         </w:tc>
@@ -687,13 +442,21 @@
               <w:rPr>
                 <w:rFonts w:cstheme="minorHAnsi"/>
               </w:rPr>
-              <w:t>P</w:t>
-            </w:r>
-            <w:r>
-              <w:rPr>
-                <w:rFonts w:cstheme="minorHAnsi"/>
-              </w:rPr>
-              <w:t>assword</w:t>
+              <w:t>Password</w:t>
+            </w:r>
+          </w:p>
+          <w:p>
+            <w:pPr>
+              <w:spacing w:line="276" w:lineRule="auto"/>
+              <w:rPr>
+                <w:rFonts w:cstheme="minorHAnsi"/>
+              </w:rPr>
+            </w:pPr>
+            <w:r>
+              <w:rPr>
+                <w:rFonts w:cstheme="minorHAnsi"/>
+              </w:rPr>
+              <w:t>(sign up)</w:t>
             </w:r>
           </w:p>
         </w:tc>
@@ -731,135 +494,7 @@
               <w:rPr>
                 <w:rFonts w:cstheme="minorHAnsi"/>
               </w:rPr>
-              <w:t xml:space="preserve">It accepts </w:t>
-            </w:r>
-            <w:r>
-              <w:rPr>
-                <w:rFonts w:cstheme="minorHAnsi"/>
-              </w:rPr>
-              <w:t xml:space="preserve">password which contains </w:t>
-            </w:r>
-            <w:r>
-              <w:rPr>
-                <w:rFonts w:cstheme="minorHAnsi"/>
-              </w:rPr>
-              <w:t xml:space="preserve">6-10 letters </w:t>
-            </w:r>
-            <w:r>
-              <w:rPr>
-                <w:rFonts w:cstheme="minorHAnsi"/>
-              </w:rPr>
-              <w:t xml:space="preserve">only used English characters (case insensitive), numeric digits and </w:t>
-            </w:r>
-            <w:r>
-              <w:rPr>
-                <w:rFonts w:cstheme="minorHAnsi"/>
-              </w:rPr>
-              <w:t xml:space="preserve"> </w:t>
-            </w:r>
-            <w:r>
-              <w:rPr>
-                <w:rFonts w:cstheme="minorHAnsi"/>
-              </w:rPr>
-              <w:t>”_”(underscore).</w:t>
-            </w:r>
-          </w:p>
-        </w:tc>
-      </w:tr>
-      <w:tr>
-        <w:trPr>
-          <w:trHeight w:val="988"/>
-        </w:trPr>
-        <w:tc>
-          <w:tcPr>
-            <w:tcW w:w="1696" w:type="dxa"/>
-          </w:tcPr>
-          <w:p>
-            <w:pPr>
-              <w:spacing w:line="276" w:lineRule="auto"/>
-              <w:rPr>
-                <w:rFonts w:cstheme="minorHAnsi"/>
-              </w:rPr>
-            </w:pPr>
-            <w:proofErr w:type="spellStart"/>
-            <w:r>
-              <w:rPr>
-                <w:rFonts w:cstheme="minorHAnsi"/>
-              </w:rPr>
-              <w:t>newsletterYes</w:t>
-            </w:r>
-            <w:proofErr w:type="spellEnd"/>
-          </w:p>
-          <w:p>
-            <w:pPr>
-              <w:spacing w:line="276" w:lineRule="auto"/>
-              <w:rPr>
-                <w:rFonts w:cstheme="minorHAnsi"/>
-              </w:rPr>
-            </w:pPr>
-            <w:proofErr w:type="spellStart"/>
-            <w:r>
-              <w:rPr>
-                <w:rFonts w:cstheme="minorHAnsi"/>
-              </w:rPr>
-              <w:t>newsletterNo</w:t>
-            </w:r>
-            <w:proofErr w:type="spellEnd"/>
-          </w:p>
-        </w:tc>
-        <w:tc>
-          <w:tcPr>
-            <w:tcW w:w="2127" w:type="dxa"/>
-          </w:tcPr>
-          <w:p>
-            <w:pPr>
-              <w:spacing w:line="276" w:lineRule="auto"/>
-              <w:rPr>
-                <w:rFonts w:cstheme="minorHAnsi"/>
-              </w:rPr>
-            </w:pPr>
-            <w:r>
-              <w:rPr>
-                <w:rFonts w:cstheme="minorHAnsi"/>
-              </w:rPr>
-              <w:t>Yes,</w:t>
-            </w:r>
-            <w:r>
-              <w:rPr>
-                <w:rFonts w:cstheme="minorHAnsi"/>
-              </w:rPr>
-              <w:t xml:space="preserve"> No</w:t>
-            </w:r>
-          </w:p>
-        </w:tc>
-        <w:tc>
-          <w:tcPr>
-            <w:tcW w:w="5527" w:type="dxa"/>
-          </w:tcPr>
-          <w:p>
-            <w:pPr>
-              <w:spacing w:line="276" w:lineRule="auto"/>
-              <w:rPr>
-                <w:rFonts w:cstheme="minorHAnsi"/>
-              </w:rPr>
-            </w:pPr>
-            <w:r>
-              <w:rPr>
-                <w:rFonts w:cstheme="minorHAnsi"/>
-              </w:rPr>
-              <w:t>It will show the alert and ret</w:t>
-            </w:r>
-            <w:r>
-              <w:rPr>
-                <w:rFonts w:cstheme="minorHAnsi"/>
-              </w:rPr>
-              <w:t>urn false when invalid data (That is</w:t>
-            </w:r>
-            <w:r>
-              <w:rPr>
-                <w:rFonts w:cstheme="minorHAnsi"/>
-              </w:rPr>
-              <w:t xml:space="preserve"> the data except existing 2 choices “Yes” and “No”) was inputted.</w:t>
+              <w:t>It accepts password which contains 6-10 letters only used English characters (case insensitive), numeric digits and  ”_”(underscore).</w:t>
             </w:r>
           </w:p>
         </w:tc>
@@ -885,14 +520,18 @@
               </w:rPr>
               <w:t>S-</w:t>
             </w:r>
-            <w:proofErr w:type="spellStart"/>
-            <w:r>
-              <w:rPr>
-                <w:rFonts w:cstheme="minorHAnsi"/>
-              </w:rPr>
-              <w:t>signUpButton</w:t>
-            </w:r>
-            <w:proofErr w:type="spellEnd"/>
+            <w:r>
+              <w:rPr>
+                <w:rFonts w:cstheme="minorHAnsi"/>
+              </w:rPr>
+              <w:t xml:space="preserve">Submit </w:t>
+            </w:r>
+            <w:r>
+              <w:rPr>
+                <w:rFonts w:cstheme="minorHAnsi"/>
+              </w:rPr>
+              <w:t>Button</w:t>
+            </w:r>
           </w:p>
         </w:tc>
         <w:tc>
@@ -931,6 +570,223 @@
       <w:tr>
         <w:tc>
           <w:tcPr>
+            <w:tcW w:w="1696" w:type="dxa"/>
+          </w:tcPr>
+          <w:p>
+            <w:pPr>
+              <w:spacing w:line="276" w:lineRule="auto"/>
+              <w:rPr>
+                <w:rFonts w:cstheme="minorHAnsi"/>
+              </w:rPr>
+            </w:pPr>
+            <w:r>
+              <w:rPr>
+                <w:rFonts w:cstheme="minorHAnsi"/>
+              </w:rPr>
+              <w:t>Username</w:t>
+            </w:r>
+          </w:p>
+          <w:p>
+            <w:pPr>
+              <w:spacing w:line="276" w:lineRule="auto"/>
+              <w:rPr>
+                <w:rFonts w:cstheme="minorHAnsi"/>
+              </w:rPr>
+            </w:pPr>
+            <w:r>
+              <w:rPr>
+                <w:rFonts w:cstheme="minorHAnsi"/>
+              </w:rPr>
+              <w:t>(Log in)</w:t>
+            </w:r>
+          </w:p>
+        </w:tc>
+        <w:tc>
+          <w:tcPr>
+            <w:tcW w:w="2127" w:type="dxa"/>
+          </w:tcPr>
+          <w:p>
+            <w:pPr>
+              <w:spacing w:line="276" w:lineRule="auto"/>
+              <w:rPr>
+                <w:rFonts w:cstheme="minorHAnsi"/>
+              </w:rPr>
+            </w:pPr>
+            <w:r>
+              <w:rPr>
+                <w:rFonts w:cstheme="minorHAnsi"/>
+              </w:rPr>
+              <w:t>/^[\w]{1,15}$/</w:t>
+            </w:r>
+          </w:p>
+        </w:tc>
+        <w:tc>
+          <w:tcPr>
+            <w:tcW w:w="5527" w:type="dxa"/>
+          </w:tcPr>
+          <w:p>
+            <w:pPr>
+              <w:spacing w:line="276" w:lineRule="auto"/>
+              <w:rPr>
+                <w:rFonts w:cstheme="minorHAnsi"/>
+              </w:rPr>
+            </w:pPr>
+            <w:r>
+              <w:rPr>
+                <w:rFonts w:cstheme="minorHAnsi"/>
+              </w:rPr>
+              <w:t>It accepts username which contains 1-15 letters and only used English characters (case insensitive), numeric digits and”_”(underscore).</w:t>
+            </w:r>
+          </w:p>
+        </w:tc>
+      </w:tr>
+      <w:tr>
+        <w:tc>
+          <w:tcPr>
+            <w:tcW w:w="1696" w:type="dxa"/>
+          </w:tcPr>
+          <w:p>
+            <w:pPr>
+              <w:spacing w:line="276" w:lineRule="auto"/>
+              <w:rPr>
+                <w:rFonts w:cstheme="minorHAnsi"/>
+              </w:rPr>
+            </w:pPr>
+            <w:r>
+              <w:rPr>
+                <w:rFonts w:cstheme="minorHAnsi"/>
+              </w:rPr>
+              <w:t>Password</w:t>
+            </w:r>
+          </w:p>
+          <w:p>
+            <w:pPr>
+              <w:spacing w:line="276" w:lineRule="auto"/>
+              <w:rPr>
+                <w:rFonts w:cstheme="minorHAnsi"/>
+              </w:rPr>
+            </w:pPr>
+            <w:r>
+              <w:rPr>
+                <w:rFonts w:cstheme="minorHAnsi"/>
+              </w:rPr>
+              <w:t>(log in)</w:t>
+            </w:r>
+          </w:p>
+        </w:tc>
+        <w:tc>
+          <w:tcPr>
+            <w:tcW w:w="2127" w:type="dxa"/>
+          </w:tcPr>
+          <w:p>
+            <w:pPr>
+              <w:spacing w:line="276" w:lineRule="auto"/>
+              <w:rPr>
+                <w:rFonts w:cstheme="minorHAnsi"/>
+              </w:rPr>
+            </w:pPr>
+            <w:r>
+              <w:rPr>
+                <w:rFonts w:cstheme="minorHAnsi"/>
+              </w:rPr>
+              <w:t>/^[\w]{6,10}$/</w:t>
+            </w:r>
+          </w:p>
+        </w:tc>
+        <w:tc>
+          <w:tcPr>
+            <w:tcW w:w="5527" w:type="dxa"/>
+          </w:tcPr>
+          <w:p>
+            <w:pPr>
+              <w:spacing w:line="276" w:lineRule="auto"/>
+              <w:rPr>
+                <w:rFonts w:cstheme="minorHAnsi"/>
+              </w:rPr>
+            </w:pPr>
+            <w:r>
+              <w:rPr>
+                <w:rFonts w:cstheme="minorHAnsi"/>
+              </w:rPr>
+              <w:t>It accepts 6-10 letters and only</w:t>
+            </w:r>
+            <w:r>
+              <w:rPr>
+                <w:rFonts w:cstheme="minorHAnsi"/>
+              </w:rPr>
+              <w:t xml:space="preserve"> </w:t>
+            </w:r>
+            <w:r>
+              <w:rPr>
+                <w:rFonts w:cstheme="minorHAnsi"/>
+              </w:rPr>
+              <w:t>English characters (case insensitive), numeric digits and” _”(underscore).</w:t>
+            </w:r>
+          </w:p>
+        </w:tc>
+      </w:tr>
+      <w:tr>
+        <w:tc>
+          <w:tcPr>
+            <w:tcW w:w="1696" w:type="dxa"/>
+          </w:tcPr>
+          <w:p>
+            <w:pPr>
+              <w:spacing w:line="276" w:lineRule="auto"/>
+              <w:rPr>
+                <w:rFonts w:cstheme="minorHAnsi"/>
+              </w:rPr>
+            </w:pPr>
+            <w:r>
+              <w:rPr>
+                <w:rFonts w:cstheme="minorHAnsi"/>
+              </w:rPr>
+              <w:t xml:space="preserve">L-Submit </w:t>
+            </w:r>
+            <w:r>
+              <w:rPr>
+                <w:rFonts w:cstheme="minorHAnsi"/>
+              </w:rPr>
+              <w:t>Button</w:t>
+            </w:r>
+          </w:p>
+        </w:tc>
+        <w:tc>
+          <w:tcPr>
+            <w:tcW w:w="2127" w:type="dxa"/>
+          </w:tcPr>
+          <w:p>
+            <w:pPr>
+              <w:spacing w:line="276" w:lineRule="auto"/>
+              <w:rPr>
+                <w:rFonts w:cstheme="minorHAnsi"/>
+              </w:rPr>
+            </w:pPr>
+          </w:p>
+        </w:tc>
+        <w:tc>
+          <w:tcPr>
+            <w:tcW w:w="5527" w:type="dxa"/>
+          </w:tcPr>
+          <w:p>
+            <w:pPr>
+              <w:spacing w:line="276" w:lineRule="auto"/>
+              <w:rPr>
+                <w:rFonts w:cstheme="minorHAnsi"/>
+              </w:rPr>
+            </w:pPr>
+            <w:r>
+              <w:rPr>
+                <w:rFonts w:cstheme="minorHAnsi"/>
+              </w:rPr>
+              <w:t>It will check all input values from a user are valid or invalid. If there is any error, a user can not submit data to server.</w:t>
+            </w:r>
+          </w:p>
+        </w:tc>
+      </w:tr>
+      <w:tr>
+        <w:tc>
+          <w:tcPr>
             <w:tcW w:w="9350" w:type="dxa"/>
             <w:gridSpan w:val="3"/>
           </w:tcPr>
@@ -945,7 +801,13 @@
               <w:rPr>
                 <w:rFonts w:cstheme="minorHAnsi"/>
               </w:rPr>
-              <w:t>From on page: login.html</w:t>
+              <w:t>Form on page: contact</w:t>
+            </w:r>
+            <w:r>
+              <w:rPr>
+                <w:rFonts w:cstheme="minorHAnsi"/>
+              </w:rPr>
+              <w:t>.html</w:t>
             </w:r>
           </w:p>
         </w:tc>
@@ -985,16 +847,8 @@
               <w:rPr>
                 <w:rFonts w:cstheme="minorHAnsi"/>
               </w:rPr>
-              <w:t xml:space="preserve">Data Format or </w:t>
-            </w:r>
-            <w:proofErr w:type="spellStart"/>
-            <w:r>
-              <w:rPr>
-                <w:rFonts w:cstheme="minorHAnsi"/>
-              </w:rPr>
-              <w:t>RegExp</w:t>
-            </w:r>
-            <w:proofErr w:type="spellEnd"/>
+              <w:t>Data Format or RegExp</w:t>
+            </w:r>
           </w:p>
         </w:tc>
         <w:tc>
@@ -1033,7 +887,22 @@
               <w:rPr>
                 <w:rFonts w:cstheme="minorHAnsi"/>
               </w:rPr>
-              <w:t>Username</w:t>
+              <w:lastRenderedPageBreak/>
+              <w:t>First name and last name</w:t>
+            </w:r>
+          </w:p>
+          <w:p>
+            <w:pPr>
+              <w:spacing w:line="276" w:lineRule="auto"/>
+              <w:rPr>
+                <w:rFonts w:cstheme="minorHAnsi"/>
+              </w:rPr>
+            </w:pPr>
+            <w:r>
+              <w:rPr>
+                <w:rFonts w:cstheme="minorHAnsi"/>
+              </w:rPr>
+              <w:t>(sign up)</w:t>
             </w:r>
           </w:p>
         </w:tc>
@@ -1071,7 +940,21 @@
               <w:rPr>
                 <w:rFonts w:cstheme="minorHAnsi"/>
               </w:rPr>
-              <w:t>It accepts username which contains 1-15 letters and only used English characters (case insensitive), numeric digits and ”_”(underscore).</w:t>
+              <w:t>It accepts the clients first and last</w:t>
+            </w:r>
+            <w:r>
+              <w:rPr>
+                <w:rFonts w:cstheme="minorHAnsi"/>
+              </w:rPr>
+              <w:t xml:space="preserve"> which contains 1-10</w:t>
+            </w:r>
+            <w:bookmarkStart w:id="2" w:name="_GoBack"/>
+            <w:bookmarkEnd w:id="2"/>
+            <w:r>
+              <w:rPr>
+                <w:rFonts w:cstheme="minorHAnsi"/>
+              </w:rPr>
+              <w:t xml:space="preserve"> letters and only used English characters (case insensitive), numeric digits and”_”(underscore).</w:t>
             </w:r>
           </w:p>
         </w:tc>
@@ -1092,7 +975,7 @@
               <w:rPr>
                 <w:rFonts w:cstheme="minorHAnsi"/>
               </w:rPr>
-              <w:t>Password</w:t>
+              <w:t>Email</w:t>
             </w:r>
           </w:p>
         </w:tc>
@@ -1111,7 +994,7 @@
               <w:rPr>
                 <w:rFonts w:cstheme="minorHAnsi"/>
               </w:rPr>
-              <w:t>/^[\w]{6,10}$/</w:t>
+              <w:t>/^\w+([\.-]?\w+)*@\w+([\.-]?\w+)*(\.\w{2,3})+$/</w:t>
             </w:r>
           </w:p>
         </w:tc>
@@ -1130,17 +1013,35 @@
               <w:rPr>
                 <w:rFonts w:cstheme="minorHAnsi"/>
               </w:rPr>
-              <w:t xml:space="preserve">It accepts 6-10 letters and </w:t>
-            </w:r>
-            <w:r>
-              <w:rPr>
-                <w:rFonts w:cstheme="minorHAnsi"/>
-              </w:rPr>
-              <w:t>only used English characters (case insensitive), numeric digits and</w:t>
-            </w:r>
-            <w:r>
-              <w:rPr>
-                <w:rFonts w:cstheme="minorHAnsi"/>
+              <w:t xml:space="preserve">It accepts e-mail address which matches general form of e-mail address. </w:t>
+            </w:r>
+          </w:p>
+          <w:p>
+            <w:pPr>
+              <w:spacing w:line="276" w:lineRule="auto"/>
+              <w:rPr>
+                <w:rFonts w:cstheme="minorHAnsi"/>
+                <w:color w:val="000000"/>
+                <w:shd w:val="clear" w:color="auto" w:fill="FFFFFF"/>
+              </w:rPr>
+            </w:pPr>
+            <w:r>
+              <w:rPr>
+                <w:rStyle w:val="HTMLCode"/>
+                <w:rFonts w:asciiTheme="minorHAnsi" w:eastAsiaTheme="minorEastAsia" w:hAnsiTheme="minorHAnsi" w:cstheme="minorHAnsi"/>
+                <w:color w:val="000000"/>
+                <w:sz w:val="22"/>
+                <w:szCs w:val="22"/>
+                <w:shd w:val="clear" w:color="auto" w:fill="FFFFFF"/>
+              </w:rPr>
+              <w:t>\w+([\.-]?\w+)*</w:t>
+            </w:r>
+            <w:r>
+              <w:rPr>
+                <w:rStyle w:val="apple-converted-space"/>
+                <w:rFonts w:cstheme="minorHAnsi"/>
+                <w:color w:val="000000"/>
+                <w:shd w:val="clear" w:color="auto" w:fill="FFFFFF"/>
               </w:rPr>
               <w:t xml:space="preserve"> </w:t>
             </w:r>
@@ -1148,7 +1049,160 @@
               <w:rPr>
                 <w:rFonts w:cstheme="minorHAnsi"/>
               </w:rPr>
-              <w:t>”_”(underscore).</w:t>
+              <w:t xml:space="preserve">defines </w:t>
+            </w:r>
+            <w:r>
+              <w:rPr>
+                <w:rFonts w:cstheme="minorHAnsi"/>
+                <w:color w:val="000000"/>
+                <w:shd w:val="clear" w:color="auto" w:fill="FFFFFF"/>
+              </w:rPr>
+              <w:t>the expression form of the username in the email, before the @ sign. It starts with at least one word character (a-z, A-Z, 0-9 and _), followed by more word characters or “.” or “-“.</w:t>
+            </w:r>
+          </w:p>
+          <w:p>
+            <w:pPr>
+              <w:spacing w:line="276" w:lineRule="auto"/>
+              <w:rPr>
+                <w:rFonts w:cstheme="minorHAnsi"/>
+                <w:color w:val="000000"/>
+                <w:shd w:val="clear" w:color="auto" w:fill="FFFFFF"/>
+              </w:rPr>
+            </w:pPr>
+            <w:r>
+              <w:rPr>
+                <w:rFonts w:cstheme="minorHAnsi"/>
+                <w:color w:val="000000"/>
+                <w:shd w:val="clear" w:color="auto" w:fill="FFFFFF"/>
+              </w:rPr>
+              <w:t xml:space="preserve">Due to that, “.“ or “- “must follow by a word character (a-z,A-Z,0-9 and _). </w:t>
+            </w:r>
+          </w:p>
+          <w:p>
+            <w:pPr>
+              <w:spacing w:line="276" w:lineRule="auto"/>
+              <w:rPr>
+                <w:rFonts w:cstheme="minorHAnsi"/>
+                <w:color w:val="000000"/>
+                <w:shd w:val="clear" w:color="auto" w:fill="FFFFFF"/>
+              </w:rPr>
+            </w:pPr>
+            <w:r>
+              <w:rPr>
+                <w:rFonts w:cstheme="minorHAnsi"/>
+                <w:color w:val="000000"/>
+                <w:shd w:val="clear" w:color="auto" w:fill="FFFFFF"/>
+              </w:rPr>
+              <w:t xml:space="preserve">Therefore, the string cannot contain "..", "--", ".-" or "-.". </w:t>
+            </w:r>
+          </w:p>
+          <w:p>
+            <w:pPr>
+              <w:spacing w:line="276" w:lineRule="auto"/>
+              <w:rPr>
+                <w:rFonts w:cstheme="minorHAnsi"/>
+                <w:color w:val="000000"/>
+                <w:shd w:val="clear" w:color="auto" w:fill="FFFFFF"/>
+              </w:rPr>
+            </w:pPr>
+            <w:r>
+              <w:rPr>
+                <w:rFonts w:cstheme="minorHAnsi"/>
+                <w:color w:val="000000"/>
+                <w:shd w:val="clear" w:color="auto" w:fill="FFFFFF"/>
+              </w:rPr>
+              <w:t>"@" sign matches itself.</w:t>
+            </w:r>
+          </w:p>
+          <w:p>
+            <w:pPr>
+              <w:spacing w:line="276" w:lineRule="auto"/>
+              <w:rPr>
+                <w:rFonts w:cstheme="minorHAnsi"/>
+                <w:color w:val="000000"/>
+                <w:shd w:val="clear" w:color="auto" w:fill="FFFFFF"/>
+              </w:rPr>
+            </w:pPr>
+            <w:r>
+              <w:rPr>
+                <w:rFonts w:cstheme="minorHAnsi"/>
+                <w:color w:val="000000"/>
+                <w:shd w:val="clear" w:color="auto" w:fill="FFFFFF"/>
+              </w:rPr>
+              <w:t>After @ sign, \w+([\.-]?\w+)* defines the expression form of the domain name, and it is the same pattern as the username mentioned above.</w:t>
+            </w:r>
+          </w:p>
+          <w:p>
+            <w:pPr>
+              <w:spacing w:line="276" w:lineRule="auto"/>
+              <w:rPr>
+                <w:rFonts w:cstheme="minorHAnsi"/>
+                <w:color w:val="000000"/>
+                <w:shd w:val="clear" w:color="auto" w:fill="FFFFFF"/>
+              </w:rPr>
+            </w:pPr>
+            <w:r>
+              <w:rPr>
+                <w:rFonts w:cstheme="minorHAnsi"/>
+                <w:color w:val="000000"/>
+                <w:shd w:val="clear" w:color="auto" w:fill="FFFFFF"/>
+              </w:rPr>
+              <w:t>\.\w{2,3} defines “.”  followed by two or three word characters.</w:t>
+            </w:r>
+          </w:p>
+          <w:p>
+            <w:pPr>
+              <w:spacing w:line="276" w:lineRule="auto"/>
+              <w:rPr>
+                <w:rFonts w:cstheme="minorHAnsi"/>
+                <w:color w:val="000000"/>
+                <w:shd w:val="clear" w:color="auto" w:fill="FFFFFF"/>
+              </w:rPr>
+            </w:pPr>
+            <w:r>
+              <w:rPr>
+                <w:rFonts w:cstheme="minorHAnsi"/>
+                <w:color w:val="000000"/>
+                <w:shd w:val="clear" w:color="auto" w:fill="FFFFFF"/>
+              </w:rPr>
+              <w:t xml:space="preserve"> Eg: ".com", ".co".</w:t>
+            </w:r>
+          </w:p>
+          <w:p>
+            <w:pPr>
+              <w:shd w:val="clear" w:color="auto" w:fill="FFFFFF"/>
+              <w:jc w:val="both"/>
+              <w:rPr>
+                <w:rFonts w:cstheme="minorHAnsi"/>
+                <w:color w:val="000000"/>
+                <w:shd w:val="clear" w:color="auto" w:fill="FFFFFF"/>
+              </w:rPr>
+            </w:pPr>
+            <w:r>
+              <w:rPr>
+                <w:rFonts w:cstheme="minorHAnsi"/>
+                <w:color w:val="000000"/>
+                <w:shd w:val="clear" w:color="auto" w:fill="FFFFFF"/>
+              </w:rPr>
+              <w:t xml:space="preserve">(\.\w{2,3})+ specifies that the above expression could occur one or more times. </w:t>
+            </w:r>
+          </w:p>
+          <w:p>
+            <w:pPr>
+              <w:shd w:val="clear" w:color="auto" w:fill="FFFFFF"/>
+              <w:jc w:val="both"/>
+              <w:rPr>
+                <w:rFonts w:eastAsia="Times New Roman" w:cstheme="minorHAnsi"/>
+                <w:color w:val="000000"/>
+              </w:rPr>
+            </w:pPr>
+            <w:r>
+              <w:rPr>
+                <w:rFonts w:cstheme="minorHAnsi"/>
+                <w:color w:val="000000"/>
+                <w:shd w:val="clear" w:color="auto" w:fill="FFFFFF"/>
+              </w:rPr>
+              <w:t>Eg: ".com",  ".co.ca", etc.</w:t>
             </w:r>
           </w:p>
         </w:tc>
@@ -1162,23 +1216,15 @@
             <w:pPr>
               <w:spacing w:line="276" w:lineRule="auto"/>
               <w:rPr>
-                <w:rFonts w:cstheme="minorHAnsi"/>
-              </w:rPr>
-            </w:pPr>
-            <w:r>
-              <w:rPr>
-                <w:rFonts w:cstheme="minorHAnsi"/>
-              </w:rPr>
-              <w:t>L-</w:t>
-            </w:r>
-            <w:proofErr w:type="spellStart"/>
-            <w:r>
-              <w:rPr>
-                <w:rFonts w:cstheme="minorHAnsi"/>
-              </w:rPr>
-              <w:t>loginButton</w:t>
-            </w:r>
-            <w:proofErr w:type="spellEnd"/>
+                <w:rFonts w:cstheme="minorHAnsi" w:hint="eastAsia"/>
+              </w:rPr>
+            </w:pPr>
+            <w:r>
+              <w:rPr>
+                <w:rFonts w:cstheme="minorHAnsi" w:hint="eastAsia"/>
+              </w:rPr>
+              <w:t>comment</w:t>
+            </w:r>
           </w:p>
         </w:tc>
         <w:tc>
@@ -1205,12 +1251,6 @@
                 <w:rFonts w:cstheme="minorHAnsi"/>
               </w:rPr>
             </w:pPr>
-            <w:r>
-              <w:rPr>
-                <w:rFonts w:cstheme="minorHAnsi"/>
-              </w:rPr>
-              <w:t>It will check all input values from a user are valid or invalid. If there is any error, a user can not submit data to server.</w:t>
-            </w:r>
           </w:p>
         </w:tc>
       </w:tr>
@@ -1225,57 +1265,14 @@
     <w:p>
       <w:pPr>
         <w:rPr>
-          <w:rFonts w:cstheme="minorHAnsi"/>
-        </w:rPr>
-      </w:pPr>
-      <w:r>
-        <w:rPr>
-          <w:rFonts w:cstheme="minorHAnsi"/>
-        </w:rPr>
-        <w:lastRenderedPageBreak/>
-        <w:t>In a sign</w:t>
-      </w:r>
-      <w:r>
-        <w:rPr>
-          <w:rFonts w:cstheme="minorHAnsi"/>
-        </w:rPr>
-        <w:t>up</w:t>
-      </w:r>
-      <w:r>
-        <w:rPr>
-          <w:rFonts w:cstheme="minorHAnsi"/>
-        </w:rPr>
-        <w:t xml:space="preserve"> page, we set 5</w:t>
-      </w:r>
-      <w:r>
-        <w:rPr>
-          <w:rFonts w:cstheme="minorHAnsi"/>
-        </w:rPr>
-        <w:t xml:space="preserve"> validation</w:t>
-      </w:r>
-      <w:r>
-        <w:rPr>
-          <w:rFonts w:cstheme="minorHAnsi"/>
-        </w:rPr>
-        <w:t>s</w:t>
-      </w:r>
-      <w:r>
-        <w:rPr>
-          <w:rFonts w:cstheme="minorHAnsi"/>
-        </w:rPr>
-        <w:t xml:space="preserve"> for each </w:t>
-      </w:r>
-      <w:r>
-        <w:rPr>
-          <w:rFonts w:cstheme="minorHAnsi"/>
-        </w:rPr>
-        <w:t xml:space="preserve">field </w:t>
-      </w:r>
-      <w:r>
-        <w:rPr>
-          <w:rFonts w:cstheme="minorHAnsi"/>
-        </w:rPr>
-        <w:t>by using Java script.</w:t>
+          <w:rFonts w:cstheme="minorHAnsi" w:hint="eastAsia"/>
+        </w:rPr>
+      </w:pPr>
+      <w:r>
+        <w:rPr>
+          <w:rFonts w:cstheme="minorHAnsi" w:hint="eastAsia"/>
+        </w:rPr>
+        <w:t>We combine the sign up and log in page together in one page and one html file.</w:t>
       </w:r>
     </w:p>
     <w:p>
@@ -1288,59 +1285,48 @@
         <w:rPr>
           <w:rFonts w:cstheme="minorHAnsi"/>
         </w:rPr>
-        <w:t xml:space="preserve">Firstly, </w:t>
-      </w:r>
-      <w:r>
-        <w:rPr>
-          <w:rFonts w:cstheme="minorHAnsi"/>
-        </w:rPr>
-        <w:t xml:space="preserve">user name </w:t>
-      </w:r>
-      <w:r>
-        <w:rPr>
-          <w:rFonts w:cstheme="minorHAnsi"/>
-        </w:rPr>
-        <w:t>field</w:t>
-      </w:r>
-      <w:r>
-        <w:rPr>
-          <w:rFonts w:cstheme="minorHAnsi"/>
-        </w:rPr>
-        <w:t xml:space="preserve"> accepts mini</w:t>
-      </w:r>
-      <w:r>
-        <w:rPr>
-          <w:rFonts w:cstheme="minorHAnsi"/>
-        </w:rPr>
-        <w:t xml:space="preserve">mum 1 letter </w:t>
-      </w:r>
-      <w:r>
-        <w:rPr>
-          <w:rFonts w:cstheme="minorHAnsi"/>
-        </w:rPr>
-        <w:t xml:space="preserve">to </w:t>
-      </w:r>
-      <w:r>
-        <w:rPr>
-          <w:rFonts w:cstheme="minorHAnsi"/>
-        </w:rPr>
-        <w:t>maximum 15 letters</w:t>
-      </w:r>
-      <w:r>
-        <w:rPr>
-          <w:rFonts w:cstheme="minorHAnsi"/>
-        </w:rPr>
-        <w:t>, a user</w:t>
-      </w:r>
-      <w:r>
-        <w:rPr>
-          <w:rFonts w:cstheme="minorHAnsi"/>
-        </w:rPr>
-        <w:t xml:space="preserve"> can use only English characters, numeric digits and _ (under bar).</w:t>
+        <w:t>In a signup</w:t>
+      </w:r>
+      <w:r>
+        <w:rPr>
+          <w:rFonts w:cstheme="minorHAnsi"/>
+        </w:rPr>
+        <w:t xml:space="preserve"> form, there are three</w:t>
+      </w:r>
+      <w:r>
+        <w:rPr>
+          <w:rFonts w:cstheme="minorHAnsi"/>
+        </w:rPr>
+        <w:t xml:space="preserve"> validations for each field by using Java script.</w:t>
       </w:r>
     </w:p>
     <w:p>
       <w:pPr>
+        <w:rPr>
+          <w:rFonts w:cstheme="minorHAnsi" w:hint="eastAsia"/>
+        </w:rPr>
+      </w:pPr>
+      <w:r>
+        <w:rPr>
+          <w:rFonts w:cstheme="minorHAnsi"/>
+        </w:rPr>
+        <w:t xml:space="preserve">Firstly, user name </w:t>
+      </w:r>
+      <w:r>
+        <w:rPr>
+          <w:rFonts w:cstheme="minorHAnsi"/>
+        </w:rPr>
+        <w:t xml:space="preserve">only </w:t>
+      </w:r>
+      <w:r>
+        <w:rPr>
+          <w:rFonts w:cstheme="minorHAnsi"/>
+        </w:rPr>
+        <w:t>accepts minimum 1 letter to maximum 15 letters, a user can use only English characters, numeric digits and _ (under bar).</w:t>
+      </w:r>
+    </w:p>
+    <w:p>
+      <w:pPr>
         <w:spacing w:line="276" w:lineRule="auto"/>
         <w:rPr>
           <w:rFonts w:cstheme="minorHAnsi"/>
@@ -1352,25 +1338,13 @@
         <w:rPr>
           <w:rFonts w:cstheme="minorHAnsi"/>
         </w:rPr>
-        <w:t>Seco</w:t>
-      </w:r>
-      <w:r>
-        <w:rPr>
-          <w:rFonts w:cstheme="minorHAnsi"/>
-        </w:rPr>
-        <w:t>ndly, e-mail field</w:t>
-      </w:r>
-      <w:r>
-        <w:rPr>
-          <w:rFonts w:cstheme="minorHAnsi"/>
-        </w:rPr>
-        <w:t xml:space="preserve"> accepts the e-mail address which matches </w:t>
-      </w:r>
-      <w:r>
-        <w:rPr>
-          <w:rFonts w:cstheme="minorHAnsi"/>
-        </w:rPr>
-        <w:t>defined regular expression.</w:t>
+        <w:t>Secondly</w:t>
+      </w:r>
+      <w:r>
+        <w:rPr>
+          <w:rFonts w:cstheme="minorHAnsi"/>
+        </w:rPr>
+        <w:t>, e-mail field accepts the e-mail address which matches defined regular expression.</w:t>
       </w:r>
       <w:r>
         <w:rPr>
@@ -1382,19 +1356,7 @@
         <w:rPr>
           <w:rFonts w:cstheme="minorHAnsi"/>
         </w:rPr>
-        <w:t>U</w:t>
-      </w:r>
-      <w:r>
-        <w:rPr>
-          <w:rFonts w:cstheme="minorHAnsi"/>
-        </w:rPr>
-        <w:t>sername of the e-mail (before the @ sign)</w:t>
-      </w:r>
-      <w:r>
-        <w:rPr>
-          <w:rFonts w:cstheme="minorHAnsi"/>
-        </w:rPr>
-        <w:t xml:space="preserve"> must begin with </w:t>
+        <w:t xml:space="preserve">Username of the e-mail (before the @ sign) must begin with </w:t>
       </w:r>
       <w:r>
         <w:rPr>
@@ -1402,7 +1364,7 @@
           <w:color w:val="000000"/>
           <w:shd w:val="clear" w:color="auto" w:fill="FFFFFF"/>
         </w:rPr>
-        <w:t>at least one word character (a-z, A-Z, 0-9 and _), followed by more word characters or “.” or “-“. Therefore, “.“ or “- “must follow by a wor</w:t>
+        <w:t xml:space="preserve">at least one word character (a-z, A-Z, 0-9 and _), followed by more word characters or “.” </w:t>
       </w:r>
       <w:r>
         <w:rPr>
@@ -1410,7 +1372,7 @@
           <w:color w:val="000000"/>
           <w:shd w:val="clear" w:color="auto" w:fill="FFFFFF"/>
         </w:rPr>
-        <w:t>d character (a-z,A-Z,0-9 and _). It means “.” or “-“</w:t>
+        <w:t>or “-“</w:t>
       </w:r>
       <w:r>
         <w:rPr>
@@ -1418,7 +1380,7 @@
           <w:color w:val="000000"/>
           <w:shd w:val="clear" w:color="auto" w:fill="FFFFFF"/>
         </w:rPr>
-        <w:t xml:space="preserve"> </w:t>
+        <w:t xml:space="preserve">. </w:t>
       </w:r>
       <w:r>
         <w:rPr>
@@ -1426,7 +1388,7 @@
           <w:color w:val="000000"/>
           <w:shd w:val="clear" w:color="auto" w:fill="FFFFFF"/>
         </w:rPr>
-        <w:t>must follow by a word character(a-z, A-Z, 0-9 and _). Due to that, the string can not contain “..”,”- -“, “.-“ or “</w:t>
+        <w:t>Thus,</w:t>
       </w:r>
       <w:r>
         <w:rPr>
@@ -1434,7 +1396,7 @@
           <w:color w:val="000000"/>
           <w:shd w:val="clear" w:color="auto" w:fill="FFFFFF"/>
         </w:rPr>
-        <w:t>-.”</w:t>
+        <w:t xml:space="preserve"> the string can not contain “..”,”- -“, “.-“ or “</w:t>
       </w:r>
       <w:r>
         <w:rPr>
@@ -1442,7 +1404,7 @@
           <w:color w:val="000000"/>
           <w:shd w:val="clear" w:color="auto" w:fill="FFFFFF"/>
         </w:rPr>
-        <w:t>Also, the string must contain @ sign between user name</w:t>
+        <w:t>-.”</w:t>
       </w:r>
       <w:r>
         <w:rPr>
@@ -1450,7 +1412,7 @@
           <w:color w:val="000000"/>
           <w:shd w:val="clear" w:color="auto" w:fill="FFFFFF"/>
         </w:rPr>
-        <w:t xml:space="preserve"> and domain name</w:t>
+        <w:t>Also, the string must contain @ sign between user name</w:t>
       </w:r>
       <w:r>
         <w:rPr>
@@ -1458,7 +1420,31 @@
           <w:color w:val="000000"/>
           <w:shd w:val="clear" w:color="auto" w:fill="FFFFFF"/>
         </w:rPr>
-        <w:t>. As for the domain name (after the @ sign), we set same pattern as the username of the e-mail mentioned above. Suffix must be 2 to 3 letters and It can be repeated one or more times.</w:t>
+        <w:t xml:space="preserve"> and domain name</w:t>
+      </w:r>
+      <w:r>
+        <w:rPr>
+          <w:rFonts w:cstheme="minorHAnsi"/>
+          <w:color w:val="000000"/>
+          <w:shd w:val="clear" w:color="auto" w:fill="FFFFFF"/>
+        </w:rPr>
+        <w:t>. As for the do</w:t>
+      </w:r>
+      <w:r>
+        <w:rPr>
+          <w:rFonts w:cstheme="minorHAnsi"/>
+          <w:color w:val="000000"/>
+          <w:shd w:val="clear" w:color="auto" w:fill="FFFFFF"/>
+        </w:rPr>
+        <w:t xml:space="preserve">main name (after the @ sign), there are in the </w:t>
+      </w:r>
+      <w:r>
+        <w:rPr>
+          <w:rFonts w:cstheme="minorHAnsi"/>
+          <w:color w:val="000000"/>
+          <w:shd w:val="clear" w:color="auto" w:fill="FFFFFF"/>
+        </w:rPr>
+        <w:t>same pattern above. Suffix must be 2 to 3 letters and It can be repeated one or more times.</w:t>
       </w:r>
     </w:p>
     <w:p>
@@ -1473,7 +1459,7 @@
           <w:color w:val="000000"/>
           <w:shd w:val="clear" w:color="auto" w:fill="FFFFFF"/>
         </w:rPr>
-        <w:t>Thirdly, password field</w:t>
+        <w:t>In addition</w:t>
       </w:r>
       <w:r>
         <w:rPr>
@@ -1481,25 +1467,13 @@
           <w:color w:val="000000"/>
           <w:shd w:val="clear" w:color="auto" w:fill="FFFFFF"/>
         </w:rPr>
-        <w:t xml:space="preserve"> accepts the password which is minimum 6 letters to maximum 10 letters,</w:t>
-      </w:r>
-      <w:r>
-        <w:rPr>
-          <w:rFonts w:cstheme="minorHAnsi"/>
-        </w:rPr>
-        <w:t xml:space="preserve"> </w:t>
-      </w:r>
-      <w:r>
-        <w:rPr>
-          <w:rFonts w:cstheme="minorHAnsi"/>
-        </w:rPr>
-        <w:t>a user</w:t>
-      </w:r>
-      <w:r>
-        <w:rPr>
-          <w:rFonts w:cstheme="minorHAnsi"/>
-        </w:rPr>
-        <w:t xml:space="preserve"> can use only English characters, numeric digits and _ (under bar).</w:t>
+        <w:t>, password field accepts the password which is minimum 6 letters to maximum 10 letters,</w:t>
+      </w:r>
+      <w:r>
+        <w:rPr>
+          <w:rFonts w:cstheme="minorHAnsi"/>
+        </w:rPr>
+        <w:t xml:space="preserve"> a user can use only English characters, numeric digits and _ (under bar).</w:t>
       </w:r>
     </w:p>
     <w:p>
@@ -1512,97 +1486,19 @@
         <w:rPr>
           <w:rFonts w:cstheme="minorHAnsi"/>
         </w:rPr>
-        <w:t>In the 3 fields</w:t>
-      </w:r>
-      <w:r>
-        <w:rPr>
-          <w:rFonts w:cstheme="minorHAnsi"/>
-        </w:rPr>
-        <w:t xml:space="preserve"> mentioned above</w:t>
-      </w:r>
-      <w:r>
-        <w:rPr>
-          <w:rFonts w:cstheme="minorHAnsi"/>
-        </w:rPr>
-        <w:t xml:space="preserve">, </w:t>
-      </w:r>
-      <w:r>
-        <w:rPr>
-          <w:rFonts w:cstheme="minorHAnsi"/>
-        </w:rPr>
-        <w:t>i</w:t>
-      </w:r>
-      <w:r>
-        <w:rPr>
-          <w:rFonts w:cstheme="minorHAnsi"/>
-        </w:rPr>
-        <w:t>f a user</w:t>
-      </w:r>
-      <w:r>
-        <w:rPr>
-          <w:rFonts w:cstheme="minorHAnsi"/>
-        </w:rPr>
-        <w:t xml:space="preserve"> leave</w:t>
-      </w:r>
-      <w:r>
-        <w:rPr>
-          <w:rFonts w:cstheme="minorHAnsi"/>
-        </w:rPr>
-        <w:t>s</w:t>
-      </w:r>
-      <w:r>
-        <w:rPr>
-          <w:rFonts w:cstheme="minorHAnsi"/>
-        </w:rPr>
-        <w:t xml:space="preserve"> a blank in the input form, red color alert will appear at bottom of</w:t>
-      </w:r>
-      <w:r>
-        <w:rPr>
-          <w:rFonts w:cstheme="minorHAnsi"/>
-        </w:rPr>
-        <w:t xml:space="preserve"> the blank input form when a user</w:t>
-      </w:r>
-      <w:r>
-        <w:rPr>
-          <w:rFonts w:cstheme="minorHAnsi"/>
-        </w:rPr>
-        <w:t xml:space="preserve"> press</w:t>
-      </w:r>
-      <w:r>
-        <w:rPr>
-          <w:rFonts w:cstheme="minorHAnsi"/>
-        </w:rPr>
-        <w:t>es</w:t>
-      </w:r>
-      <w:r>
-        <w:rPr>
-          <w:rFonts w:cstheme="minorHAnsi"/>
-        </w:rPr>
-        <w:t xml:space="preserve"> the submit button and delete</w:t>
-      </w:r>
-      <w:r>
-        <w:rPr>
-          <w:rFonts w:cstheme="minorHAnsi"/>
-        </w:rPr>
-        <w:t>s</w:t>
-      </w:r>
-      <w:r>
-        <w:rPr>
-          <w:rFonts w:cstheme="minorHAnsi"/>
-        </w:rPr>
-        <w:t xml:space="preserve"> all l</w:t>
-      </w:r>
-      <w:r>
-        <w:rPr>
-          <w:rFonts w:cstheme="minorHAnsi"/>
-        </w:rPr>
-        <w:t>etters inside of each input field</w:t>
-      </w:r>
-      <w:r>
-        <w:rPr>
-          <w:rFonts w:cstheme="minorHAnsi"/>
-        </w:rPr>
-        <w:t xml:space="preserve">. </w:t>
+        <w:t>In the two</w:t>
+      </w:r>
+      <w:r>
+        <w:rPr>
+          <w:rFonts w:cstheme="minorHAnsi"/>
+        </w:rPr>
+        <w:t xml:space="preserve"> fields mentioned above, </w:t>
+      </w:r>
+      <w:r>
+        <w:rPr>
+          <w:rFonts w:cstheme="minorHAnsi"/>
+        </w:rPr>
+        <w:t>if the user delete all the letter in the blank and want to submit with the blank, the red alert will show errors there.</w:t>
       </w:r>
     </w:p>
     <w:p>
@@ -1615,83 +1511,8 @@
         <w:rPr>
           <w:rFonts w:cstheme="minorHAnsi"/>
         </w:rPr>
-        <w:t xml:space="preserve">Fourthly, radio button </w:t>
-      </w:r>
-      <w:r>
-        <w:rPr>
-          <w:rFonts w:cstheme="minorHAnsi"/>
-        </w:rPr>
-        <w:t xml:space="preserve">filed </w:t>
-      </w:r>
-      <w:r>
-        <w:rPr>
-          <w:rFonts w:cstheme="minorHAnsi"/>
-        </w:rPr>
-        <w:t>to choose subscribe newsletter</w:t>
-      </w:r>
-      <w:r>
-        <w:rPr>
-          <w:rFonts w:cstheme="minorHAnsi"/>
-        </w:rPr>
-        <w:t xml:space="preserve"> or not (</w:t>
-      </w:r>
-      <w:r>
-        <w:rPr>
-          <w:rFonts w:cstheme="minorHAnsi"/>
-        </w:rPr>
-        <w:t xml:space="preserve">there are two fields </w:t>
-      </w:r>
-      <w:proofErr w:type="spellStart"/>
-      <w:r>
-        <w:rPr>
-          <w:rFonts w:cstheme="minorHAnsi"/>
-        </w:rPr>
-        <w:t>newsletterYes</w:t>
-      </w:r>
-      <w:proofErr w:type="spellEnd"/>
-      <w:r>
-        <w:rPr>
-          <w:rFonts w:cstheme="minorHAnsi"/>
-        </w:rPr>
-        <w:t xml:space="preserve"> and </w:t>
-      </w:r>
-      <w:proofErr w:type="spellStart"/>
-      <w:r>
-        <w:rPr>
-          <w:rFonts w:cstheme="minorHAnsi"/>
-        </w:rPr>
-        <w:t>newsletterNo</w:t>
-      </w:r>
-      <w:proofErr w:type="spellEnd"/>
-      <w:r>
-        <w:rPr>
-          <w:rFonts w:cstheme="minorHAnsi"/>
-        </w:rPr>
-        <w:t xml:space="preserve">, both are set same validation) </w:t>
-      </w:r>
-      <w:r>
-        <w:rPr>
-          <w:rFonts w:cstheme="minorHAnsi"/>
-        </w:rPr>
-        <w:t>accepts only the existing value</w:t>
-      </w:r>
-      <w:r>
-        <w:rPr>
-          <w:rFonts w:cstheme="minorHAnsi"/>
-        </w:rPr>
-        <w:t>s</w:t>
-      </w:r>
-      <w:r>
-        <w:rPr>
-          <w:rFonts w:cstheme="minorHAnsi"/>
-        </w:rPr>
-        <w:t xml:space="preserve"> “Yes” and</w:t>
-      </w:r>
-      <w:r>
-        <w:rPr>
-          <w:rFonts w:cstheme="minorHAnsi"/>
-        </w:rPr>
-        <w:t xml:space="preserve"> “No”. </w:t>
+        <w:lastRenderedPageBreak/>
+        <w:t>In this field, when a user tries to send an invalid value to server, pop-up alert will appear on the screen and return false.</w:t>
       </w:r>
     </w:p>
     <w:p>
@@ -1704,31 +1525,37 @@
         <w:rPr>
           <w:rFonts w:cstheme="minorHAnsi"/>
         </w:rPr>
-        <w:t xml:space="preserve">In this field, when </w:t>
-      </w:r>
-      <w:r>
-        <w:rPr>
-          <w:rFonts w:cstheme="minorHAnsi"/>
-        </w:rPr>
-        <w:t>a malicious user</w:t>
-      </w:r>
-      <w:r>
-        <w:rPr>
-          <w:rFonts w:cstheme="minorHAnsi"/>
-        </w:rPr>
-        <w:t xml:space="preserve"> </w:t>
-      </w:r>
-      <w:r>
-        <w:rPr>
-          <w:rFonts w:cstheme="minorHAnsi"/>
-        </w:rPr>
-        <w:t>tries</w:t>
-      </w:r>
-      <w:r>
-        <w:rPr>
-          <w:rFonts w:cstheme="minorHAnsi"/>
-        </w:rPr>
-        <w:t xml:space="preserve"> to send an invalid value to server, pop-up alert will appear on the screen and return false.</w:t>
+        <w:t xml:space="preserve">Finally, </w:t>
+      </w:r>
+      <w:r>
+        <w:rPr>
+          <w:rFonts w:cstheme="minorHAnsi"/>
+        </w:rPr>
+        <w:t>submit</w:t>
+      </w:r>
+      <w:r>
+        <w:rPr>
+          <w:rFonts w:cstheme="minorHAnsi"/>
+        </w:rPr>
+        <w:t xml:space="preserve"> button</w:t>
+      </w:r>
+      <w:r>
+        <w:rPr>
+          <w:rFonts w:cstheme="minorHAnsi"/>
+        </w:rPr>
+        <w:t>(sign up)</w:t>
+      </w:r>
+      <w:r>
+        <w:rPr>
+          <w:rFonts w:cstheme="minorHAnsi"/>
+        </w:rPr>
+        <w:t xml:space="preserve"> field accepts only values which are proper. </w:t>
+      </w:r>
+      <w:r>
+        <w:rPr>
+          <w:rFonts w:cstheme="minorHAnsi"/>
+        </w:rPr>
+        <w:t>That’s mean, the submit button only works when all the error are fixed and followed the above validation.</w:t>
       </w:r>
     </w:p>
     <w:p>
@@ -1741,91 +1568,31 @@
         <w:rPr>
           <w:rFonts w:cstheme="minorHAnsi"/>
         </w:rPr>
-        <w:t>Finally, signup</w:t>
-      </w:r>
-      <w:r>
-        <w:rPr>
-          <w:rFonts w:cstheme="minorHAnsi"/>
-        </w:rPr>
-        <w:t>(submit) button field accepts only values which are proper. That is, all inputted values will be checked when a user pressed the signup button. I</w:t>
-      </w:r>
-      <w:r>
-        <w:rPr>
-          <w:rFonts w:cstheme="minorHAnsi"/>
-        </w:rPr>
-        <w:t>f th</w:t>
-      </w:r>
-      <w:r>
-        <w:rPr>
-          <w:rFonts w:cstheme="minorHAnsi"/>
-        </w:rPr>
-        <w:t>ere is any</w:t>
-      </w:r>
-      <w:r>
-        <w:rPr>
-          <w:rFonts w:cstheme="minorHAnsi"/>
-        </w:rPr>
-        <w:t xml:space="preserve"> error</w:t>
-      </w:r>
-      <w:r>
-        <w:rPr>
-          <w:rFonts w:cstheme="minorHAnsi"/>
-        </w:rPr>
-        <w:t xml:space="preserve"> in the inputted values</w:t>
-      </w:r>
-      <w:r>
-        <w:rPr>
-          <w:rFonts w:cstheme="minorHAnsi"/>
-        </w:rPr>
-        <w:t xml:space="preserve">, </w:t>
-      </w:r>
-      <w:r>
-        <w:rPr>
-          <w:rFonts w:cstheme="minorHAnsi"/>
-        </w:rPr>
-        <w:t xml:space="preserve">a user is </w:t>
-      </w:r>
-      <w:r>
-        <w:rPr>
-          <w:rFonts w:cstheme="minorHAnsi"/>
-        </w:rPr>
-        <w:t>not able to</w:t>
-      </w:r>
-      <w:r>
-        <w:rPr>
-          <w:rFonts w:cstheme="minorHAnsi"/>
-        </w:rPr>
-        <w:t xml:space="preserve"> submit data</w:t>
-      </w:r>
-      <w:r>
-        <w:rPr>
-          <w:rFonts w:cstheme="minorHAnsi"/>
-        </w:rPr>
-        <w:t xml:space="preserve"> to server unt</w:t>
-      </w:r>
-      <w:r>
-        <w:rPr>
-          <w:rFonts w:cstheme="minorHAnsi"/>
-        </w:rPr>
-        <w:t xml:space="preserve">il </w:t>
-      </w:r>
-      <w:r>
-        <w:rPr>
-          <w:rFonts w:cstheme="minorHAnsi"/>
-        </w:rPr>
-        <w:t xml:space="preserve">all </w:t>
-      </w:r>
-      <w:r>
-        <w:rPr>
-          <w:rFonts w:cstheme="minorHAnsi"/>
-        </w:rPr>
-        <w:t>error</w:t>
-      </w:r>
-      <w:r>
-        <w:rPr>
-          <w:rFonts w:cstheme="minorHAnsi"/>
-        </w:rPr>
-        <w:t>s are fixed.</w:t>
+        <w:t>As for a login</w:t>
+      </w:r>
+      <w:r>
+        <w:rPr>
+          <w:rFonts w:cstheme="minorHAnsi"/>
+        </w:rPr>
+        <w:t xml:space="preserve"> form, we made three</w:t>
+      </w:r>
+      <w:r>
+        <w:rPr>
+          <w:rFonts w:cstheme="minorHAnsi"/>
+        </w:rPr>
+        <w:t xml:space="preserve"> validations for username </w:t>
+      </w:r>
+      <w:r>
+        <w:rPr>
+          <w:rFonts w:cstheme="minorHAnsi"/>
+        </w:rPr>
+        <w:t xml:space="preserve">field, password filed and submit </w:t>
+      </w:r>
+      <w:r>
+        <w:rPr>
+          <w:rFonts w:cstheme="minorHAnsi"/>
+        </w:rPr>
+        <w:t>button field. All fields in this page are set same validation as validations which are set in a signup page.</w:t>
       </w:r>
     </w:p>
     <w:p>
@@ -1838,57 +1605,10 @@
         <w:rPr>
           <w:rFonts w:cstheme="minorHAnsi"/>
         </w:rPr>
-        <w:t>As for a login page, we set 3 validations for username field, password filed and login(submit)button</w:t>
-      </w:r>
-      <w:r>
-        <w:rPr>
-          <w:rFonts w:cstheme="minorHAnsi"/>
-        </w:rPr>
-        <w:t xml:space="preserve"> field</w:t>
-      </w:r>
-      <w:r>
-        <w:rPr>
-          <w:rFonts w:cstheme="minorHAnsi"/>
-        </w:rPr>
-        <w:t>. All fields in this page are</w:t>
-      </w:r>
-      <w:r>
-        <w:rPr>
-          <w:rFonts w:cstheme="minorHAnsi"/>
-        </w:rPr>
-        <w:t xml:space="preserve"> set same validation</w:t>
-      </w:r>
-      <w:r>
-        <w:rPr>
-          <w:rFonts w:cstheme="minorHAnsi"/>
-        </w:rPr>
-        <w:t xml:space="preserve"> as </w:t>
-      </w:r>
-      <w:r>
-        <w:rPr>
-          <w:rFonts w:cstheme="minorHAnsi"/>
-        </w:rPr>
-        <w:t xml:space="preserve">validations </w:t>
-      </w:r>
-      <w:r>
-        <w:rPr>
-          <w:rFonts w:cstheme="minorHAnsi"/>
-        </w:rPr>
-        <w:t xml:space="preserve">which are set in </w:t>
-      </w:r>
-      <w:r>
-        <w:rPr>
-          <w:rFonts w:cstheme="minorHAnsi"/>
-        </w:rPr>
-        <w:t>a sign</w:t>
-      </w:r>
-      <w:r>
-        <w:rPr>
-          <w:rFonts w:cstheme="minorHAnsi"/>
-        </w:rPr>
-        <w:t>up page.</w:t>
+        <w:t xml:space="preserve">At last, in the contact page, we made three validation for first name and last name field, email validation and the submit button field. All fields in this page are same to the form page validations. </w:t>
       </w:r>
     </w:p>
+    <w:p/>
     <w:sectPr>
       <w:pgSz w:w="12240" w:h="15840"/>
       <w:pgMar w:top="1440" w:right="1440" w:bottom="1440" w:left="1440" w:header="708" w:footer="708" w:gutter="0"/>
@@ -1897,6 +1617,56 @@
     </w:sectPr>
   </w:body>
 </w:document>
+</file>
+
+<file path=word/endnotes.xml><?xml version="1.0" encoding="utf-8"?>
+<w:endnotes xmlns:wpc="http://schemas.microsoft.com/office/word/2010/wordprocessingCanvas" xmlns:cx="http://schemas.microsoft.com/office/drawing/2014/chartex" xmlns:cx1="http://schemas.microsoft.com/office/drawing/2015/9/8/chartex" xmlns:cx2="http://schemas.microsoft.com/office/drawing/2015/10/21/chartex" xmlns:cx3="http://schemas.microsoft.com/office/drawing/2016/5/9/chartex" xmlns:cx4="http://schemas.microsoft.com/office/drawing/2016/5/10/chartex" xmlns:cx5="http://schemas.microsoft.com/office/drawing/2016/5/11/chartex" xmlns:mc="http://schemas.openxmlformats.org/markup-compatibility/2006" xmlns:o="urn:schemas-microsoft-com:office:office" xmlns:r="http://schemas.openxmlformats.org/officeDocument/2006/relationships" xmlns:m="http://schemas.openxmlformats.org/officeDocument/2006/math" xmlns:v="urn:schemas-microsoft-com:vml" xmlns:wp14="http://schemas.microsoft.com/office/word/2010/wordprocessingDrawing" xmlns:wp="http://schemas.openxmlformats.org/drawingml/2006/wordprocessingDrawing" xmlns:w10="urn:schemas-microsoft-com:office:word" xmlns:w="http://schemas.openxmlformats.org/wordprocessingml/2006/main" xmlns:w14="http://schemas.microsoft.com/office/word/2010/wordml" xmlns:w15="http://schemas.microsoft.com/office/word/2012/wordml" xmlns:w16se="http://schemas.microsoft.com/office/word/2015/wordml/symex" xmlns:wpg="http://schemas.microsoft.com/office/word/2010/wordprocessingGroup" xmlns:wpi="http://schemas.microsoft.com/office/word/2010/wordprocessingInk" xmlns:wne="http://schemas.microsoft.com/office/word/2006/wordml" xmlns:wps="http://schemas.microsoft.com/office/word/2010/wordprocessingShape" mc:Ignorable="w14 w15 w16se wp14">
+  <w:endnote w:type="separator" w:id="-1">
+    <w:p>
+      <w:pPr>
+        <w:spacing w:after="0" w:line="240" w:lineRule="auto"/>
+      </w:pPr>
+      <w:r>
+        <w:separator/>
+      </w:r>
+    </w:p>
+  </w:endnote>
+  <w:endnote w:type="continuationSeparator" w:id="0">
+    <w:p>
+      <w:pPr>
+        <w:spacing w:after="0" w:line="240" w:lineRule="auto"/>
+      </w:pPr>
+      <w:r>
+        <w:continuationSeparator/>
+      </w:r>
+    </w:p>
+  </w:endnote>
+</w:endnotes>
+</file>
+
+<file path=word/footnotes.xml><?xml version="1.0" encoding="utf-8"?>
+<w:footnotes xmlns:wpc="http://schemas.microsoft.com/office/word/2010/wordprocessingCanvas" xmlns:cx="http://schemas.microsoft.com/office/drawing/2014/chartex" xmlns:cx1="http://schemas.microsoft.com/office/drawing/2015/9/8/chartex" xmlns:cx2="http://schemas.microsoft.com/office/drawing/2015/10/21/chartex" xmlns:cx3="http://schemas.microsoft.com/office/drawing/2016/5/9/chartex" xmlns:cx4="http://schemas.microsoft.com/office/drawing/2016/5/10/chartex" xmlns:cx5="http://schemas.microsoft.com/office/drawing/2016/5/11/chartex" xmlns:mc="http://schemas.openxmlformats.org/markup-compatibility/2006" xmlns:o="urn:schemas-microsoft-com:office:office" xmlns:r="http://schemas.openxmlformats.org/officeDocument/2006/relationships" xmlns:m="http://schemas.openxmlformats.org/officeDocument/2006/math" xmlns:v="urn:schemas-microsoft-com:vml" xmlns:wp14="http://schemas.microsoft.com/office/word/2010/wordprocessingDrawing" xmlns:wp="http://schemas.openxmlformats.org/drawingml/2006/wordprocessingDrawing" xmlns:w10="urn:schemas-microsoft-com:office:word" xmlns:w="http://schemas.openxmlformats.org/wordprocessingml/2006/main" xmlns:w14="http://schemas.microsoft.com/office/word/2010/wordml" xmlns:w15="http://schemas.microsoft.com/office/word/2012/wordml" xmlns:w16se="http://schemas.microsoft.com/office/word/2015/wordml/symex" xmlns:wpg="http://schemas.microsoft.com/office/word/2010/wordprocessingGroup" xmlns:wpi="http://schemas.microsoft.com/office/word/2010/wordprocessingInk" xmlns:wne="http://schemas.microsoft.com/office/word/2006/wordml" xmlns:wps="http://schemas.microsoft.com/office/word/2010/wordprocessingShape" mc:Ignorable="w14 w15 w16se wp14">
+  <w:footnote w:type="separator" w:id="-1">
+    <w:p>
+      <w:pPr>
+        <w:spacing w:after="0" w:line="240" w:lineRule="auto"/>
+      </w:pPr>
+      <w:r>
+        <w:separator/>
+      </w:r>
+    </w:p>
+  </w:footnote>
+  <w:footnote w:type="continuationSeparator" w:id="0">
+    <w:p>
+      <w:pPr>
+        <w:spacing w:after="0" w:line="240" w:lineRule="auto"/>
+      </w:pPr>
+      <w:r>
+        <w:continuationSeparator/>
+      </w:r>
+    </w:p>
+  </w:footnote>
+</w:footnotes>
 </file>
 
 <file path=word/numbering.xml><?xml version="1.0" encoding="utf-8"?>
@@ -2532,6 +2302,7 @@
   <w:style w:type="paragraph" w:default="1" w:styleId="Normal">
     <w:name w:val="Normal"/>
     <w:qFormat/>
+    <w:rsid w:val="00025D2F"/>
   </w:style>
   <w:style w:type="character" w:default="1" w:styleId="DefaultParagraphFont">
     <w:name w:val="Default Paragraph Font"/>
@@ -2607,6 +2378,72 @@
     <w:name w:val="apple-converted-space"/>
     <w:basedOn w:val="DefaultParagraphFont"/>
     <w:rsid w:val="00A578F2"/>
+  </w:style>
+  <w:style w:type="paragraph" w:styleId="Header">
+    <w:name w:val="header"/>
+    <w:basedOn w:val="Normal"/>
+    <w:link w:val="HeaderChar"/>
+    <w:uiPriority w:val="99"/>
+    <w:unhideWhenUsed/>
+    <w:rsid w:val="00025D2F"/>
+    <w:pPr>
+      <w:pBdr>
+        <w:bottom w:val="single" w:sz="6" w:space="1" w:color="auto"/>
+      </w:pBdr>
+      <w:tabs>
+        <w:tab w:val="center" w:pos="4680"/>
+        <w:tab w:val="right" w:pos="9360"/>
+      </w:tabs>
+      <w:snapToGrid w:val="0"/>
+      <w:spacing w:line="240" w:lineRule="auto"/>
+      <w:jc w:val="center"/>
+    </w:pPr>
+    <w:rPr>
+      <w:sz w:val="18"/>
+      <w:szCs w:val="18"/>
+    </w:rPr>
+  </w:style>
+  <w:style w:type="character" w:customStyle="1" w:styleId="HeaderChar">
+    <w:name w:val="Header Char"/>
+    <w:basedOn w:val="DefaultParagraphFont"/>
+    <w:link w:val="Header"/>
+    <w:uiPriority w:val="99"/>
+    <w:rsid w:val="00025D2F"/>
+    <w:rPr>
+      <w:sz w:val="18"/>
+      <w:szCs w:val="18"/>
+    </w:rPr>
+  </w:style>
+  <w:style w:type="paragraph" w:styleId="Footer">
+    <w:name w:val="footer"/>
+    <w:basedOn w:val="Normal"/>
+    <w:link w:val="FooterChar"/>
+    <w:uiPriority w:val="99"/>
+    <w:unhideWhenUsed/>
+    <w:rsid w:val="00025D2F"/>
+    <w:pPr>
+      <w:tabs>
+        <w:tab w:val="center" w:pos="4680"/>
+        <w:tab w:val="right" w:pos="9360"/>
+      </w:tabs>
+      <w:snapToGrid w:val="0"/>
+      <w:spacing w:line="240" w:lineRule="auto"/>
+    </w:pPr>
+    <w:rPr>
+      <w:sz w:val="18"/>
+      <w:szCs w:val="18"/>
+    </w:rPr>
+  </w:style>
+  <w:style w:type="character" w:customStyle="1" w:styleId="FooterChar">
+    <w:name w:val="Footer Char"/>
+    <w:basedOn w:val="DefaultParagraphFont"/>
+    <w:link w:val="Footer"/>
+    <w:uiPriority w:val="99"/>
+    <w:rsid w:val="00025D2F"/>
+    <w:rPr>
+      <w:sz w:val="18"/>
+      <w:szCs w:val="18"/>
+    </w:rPr>
   </w:style>
 </w:styles>
 </file>

</xml_diff>